<commit_message>
Agregado diagrama de clases
</commit_message>
<xml_diff>
--- a/Caja.docx
+++ b/Caja.docx
@@ -4,7 +4,7 @@
   <w:body>
     <w:p>
       <w:pPr>
-        <w:pStyle w:val="Title"/>
+        <w:pStyle w:val="Ttulo"/>
         <w:jc w:val="center"/>
         <w:rPr>
           <w:lang w:val="es-EC"/>
@@ -19,7 +19,7 @@
     </w:p>
     <w:p>
       <w:pPr>
-        <w:pStyle w:val="Heading1"/>
+        <w:pStyle w:val="Ttulo1"/>
         <w:rPr>
           <w:lang w:val="es-EC"/>
         </w:rPr>
@@ -45,7 +45,7 @@
     </w:p>
     <w:p>
       <w:pPr>
-        <w:pStyle w:val="Heading1"/>
+        <w:pStyle w:val="Ttulo1"/>
         <w:rPr>
           <w:lang w:val="es-ES"/>
         </w:rPr>
@@ -59,7 +59,7 @@
     </w:p>
     <w:p>
       <w:pPr>
-        <w:pStyle w:val="ListParagraph"/>
+        <w:pStyle w:val="Prrafodelista"/>
         <w:numPr>
           <w:ilvl w:val="0"/>
           <w:numId w:val="9"/>
@@ -71,7 +71,7 @@
     </w:p>
     <w:p>
       <w:pPr>
-        <w:pStyle w:val="ListParagraph"/>
+        <w:pStyle w:val="Prrafodelista"/>
         <w:numPr>
           <w:ilvl w:val="0"/>
           <w:numId w:val="9"/>
@@ -83,7 +83,7 @@
     </w:p>
     <w:p>
       <w:pPr>
-        <w:pStyle w:val="Heading1"/>
+        <w:pStyle w:val="Ttulo1"/>
         <w:rPr>
           <w:lang w:val="es-EC"/>
         </w:rPr>
@@ -145,12 +145,10 @@
         </w:rPr>
         <w:t>, pero también se proveen 3 clases más, que pueden ser modificadas a conveniencia, y sobre las que se debe aplicar los patrones de diseño elegidos.</w:t>
       </w:r>
-      <w:bookmarkStart w:id="0" w:name="_GoBack"/>
-      <w:bookmarkEnd w:id="0"/>
     </w:p>
     <w:p>
       <w:pPr>
-        <w:pStyle w:val="Heading1"/>
+        <w:pStyle w:val="Ttulo1"/>
       </w:pPr>
       <w:proofErr w:type="spellStart"/>
       <w:r>
@@ -160,7 +158,7 @@
     </w:p>
     <w:p>
       <w:pPr>
-        <w:pStyle w:val="ListParagraph"/>
+        <w:pStyle w:val="Prrafodelista"/>
         <w:numPr>
           <w:ilvl w:val="0"/>
           <w:numId w:val="10"/>
@@ -238,7 +236,7 @@
     </w:p>
     <w:p>
       <w:pPr>
-        <w:pStyle w:val="ListParagraph"/>
+        <w:pStyle w:val="Prrafodelista"/>
         <w:numPr>
           <w:ilvl w:val="1"/>
           <w:numId w:val="10"/>
@@ -256,7 +254,7 @@
     </w:p>
     <w:p>
       <w:pPr>
-        <w:pStyle w:val="ListParagraph"/>
+        <w:pStyle w:val="Prrafodelista"/>
         <w:numPr>
           <w:ilvl w:val="1"/>
           <w:numId w:val="10"/>
@@ -274,7 +272,7 @@
     </w:p>
     <w:p>
       <w:pPr>
-        <w:pStyle w:val="ListParagraph"/>
+        <w:pStyle w:val="Prrafodelista"/>
         <w:numPr>
           <w:ilvl w:val="1"/>
           <w:numId w:val="10"/>
@@ -292,7 +290,7 @@
     </w:p>
     <w:p>
       <w:pPr>
-        <w:pStyle w:val="ListParagraph"/>
+        <w:pStyle w:val="Prrafodelista"/>
         <w:numPr>
           <w:ilvl w:val="0"/>
           <w:numId w:val="10"/>
@@ -305,6 +303,7 @@
         <w:rPr>
           <w:sz w:val="24"/>
         </w:rPr>
+        <w:lastRenderedPageBreak/>
         <w:t>Diseñe un diagrama de clases del sistema</w:t>
       </w:r>
       <w:r>
@@ -312,6 +311,60 @@
           <w:sz w:val="24"/>
         </w:rPr>
         <w:t>, aplicando los patrones elegidos.</w:t>
+      </w:r>
+      <w:r>
+        <w:rPr>
+          <w:noProof/>
+          <w:sz w:val="24"/>
+        </w:rPr>
+        <w:drawing>
+          <wp:inline distT="0" distB="0" distL="0" distR="0" wp14:anchorId="400AC506" wp14:editId="5E3B84BF">
+            <wp:extent cx="5929460" cy="4133850"/>
+            <wp:effectExtent l="0" t="0" r="0" b="0"/>
+            <wp:docPr id="1" name="Imagen 1"/>
+            <wp:cNvGraphicFramePr>
+              <a:graphicFrameLocks xmlns:a="http://schemas.openxmlformats.org/drawingml/2006/main" noChangeAspect="1"/>
+            </wp:cNvGraphicFramePr>
+            <a:graphic xmlns:a="http://schemas.openxmlformats.org/drawingml/2006/main">
+              <a:graphicData uri="http://schemas.openxmlformats.org/drawingml/2006/picture">
+                <pic:pic xmlns:pic="http://schemas.openxmlformats.org/drawingml/2006/picture">
+                  <pic:nvPicPr>
+                    <pic:cNvPr id="0" name="Picture 1"/>
+                    <pic:cNvPicPr>
+                      <a:picLocks noChangeAspect="1" noChangeArrowheads="1"/>
+                    </pic:cNvPicPr>
+                  </pic:nvPicPr>
+                  <pic:blipFill>
+                    <a:blip r:embed="rId5" cstate="print">
+                      <a:extLst>
+                        <a:ext uri="{28A0092B-C50C-407E-A947-70E740481C1C}">
+                          <a14:useLocalDpi xmlns:a14="http://schemas.microsoft.com/office/drawing/2010/main" val="0"/>
+                        </a:ext>
+                      </a:extLst>
+                    </a:blip>
+                    <a:srcRect/>
+                    <a:stretch>
+                      <a:fillRect/>
+                    </a:stretch>
+                  </pic:blipFill>
+                  <pic:spPr bwMode="auto">
+                    <a:xfrm>
+                      <a:off x="0" y="0"/>
+                      <a:ext cx="5934488" cy="4137356"/>
+                    </a:xfrm>
+                    <a:prstGeom prst="rect">
+                      <a:avLst/>
+                    </a:prstGeom>
+                    <a:noFill/>
+                    <a:ln>
+                      <a:noFill/>
+                    </a:ln>
+                  </pic:spPr>
+                </pic:pic>
+              </a:graphicData>
+            </a:graphic>
+          </wp:inline>
+        </w:drawing>
       </w:r>
     </w:p>
     <w:p>
@@ -320,6 +373,8 @@
           <w:lang w:val="es-EC"/>
         </w:rPr>
       </w:pPr>
+      <w:bookmarkStart w:id="0" w:name="_GoBack"/>
+      <w:bookmarkEnd w:id="0"/>
     </w:p>
     <w:sectPr>
       <w:pgSz w:w="11909" w:h="16834"/>
@@ -1494,7 +1549,7 @@
       </w:pPr>
     </w:pPrDefault>
   </w:docDefaults>
-  <w:latentStyles w:defLockedState="0" w:defUIPriority="99" w:defSemiHidden="0" w:defUnhideWhenUsed="0" w:defQFormat="0" w:count="377">
+  <w:latentStyles w:defLockedState="0" w:defUIPriority="99" w:defSemiHidden="0" w:defUnhideWhenUsed="0" w:defQFormat="0" w:count="376">
     <w:lsdException w:name="Normal" w:uiPriority="0" w:qFormat="1"/>
     <w:lsdException w:name="heading 1" w:uiPriority="9" w:qFormat="1"/>
     <w:lsdException w:name="heading 2" w:semiHidden="1" w:uiPriority="9" w:unhideWhenUsed="1" w:qFormat="1"/>
@@ -1600,6 +1655,7 @@
     <w:lsdException w:name="HTML Sample" w:semiHidden="1" w:unhideWhenUsed="1"/>
     <w:lsdException w:name="HTML Typewriter" w:semiHidden="1" w:unhideWhenUsed="1"/>
     <w:lsdException w:name="HTML Variable" w:semiHidden="1" w:unhideWhenUsed="1"/>
+    <w:lsdException w:name="Normal Table" w:semiHidden="1" w:unhideWhenUsed="1"/>
     <w:lsdException w:name="annotation subject" w:semiHidden="1" w:unhideWhenUsed="1"/>
     <w:lsdException w:name="No List" w:semiHidden="1" w:unhideWhenUsed="1"/>
     <w:lsdException w:name="Outline List 1" w:semiHidden="1" w:unhideWhenUsed="1"/>
@@ -1645,9 +1701,11 @@
     <w:lsdException w:name="Table Subtle 1" w:semiHidden="1" w:unhideWhenUsed="1"/>
     <w:lsdException w:name="Table Subtle 2" w:semiHidden="1" w:unhideWhenUsed="1"/>
     <w:lsdException w:name="Table Web 1" w:semiHidden="1" w:unhideWhenUsed="1"/>
+    <w:lsdException w:name="Table Web 2" w:semiHidden="1" w:unhideWhenUsed="1"/>
     <w:lsdException w:name="Table Web 3" w:semiHidden="1" w:unhideWhenUsed="1"/>
     <w:lsdException w:name="Balloon Text" w:semiHidden="1" w:unhideWhenUsed="1"/>
     <w:lsdException w:name="Table Grid" w:uiPriority="39"/>
+    <w:lsdException w:name="Table Theme" w:semiHidden="1" w:unhideWhenUsed="1"/>
     <w:lsdException w:name="Placeholder Text" w:semiHidden="1"/>
     <w:lsdException w:name="No Spacing" w:uiPriority="1" w:qFormat="1"/>
     <w:lsdException w:name="Light Shading" w:uiPriority="60"/>
@@ -1868,13 +1926,12 @@
     <w:lsdException w:name="Hashtag" w:semiHidden="1" w:unhideWhenUsed="1"/>
     <w:lsdException w:name="Unresolved Mention" w:semiHidden="1" w:unhideWhenUsed="1"/>
     <w:lsdException w:name="Smart Link" w:semiHidden="1" w:unhideWhenUsed="1"/>
-    <w:lsdException w:name="Smart Link Error" w:semiHidden="1" w:unhideWhenUsed="1"/>
   </w:latentStyles>
   <w:style w:type="paragraph" w:default="1" w:styleId="Normal">
     <w:name w:val="Normal"/>
     <w:qFormat/>
   </w:style>
-  <w:style w:type="paragraph" w:styleId="Heading1">
+  <w:style w:type="paragraph" w:styleId="Ttulo1">
     <w:name w:val="heading 1"/>
     <w:basedOn w:val="Normal"/>
     <w:next w:val="Normal"/>
@@ -1891,7 +1948,7 @@
       <w:szCs w:val="40"/>
     </w:rPr>
   </w:style>
-  <w:style w:type="paragraph" w:styleId="Heading2">
+  <w:style w:type="paragraph" w:styleId="Ttulo2">
     <w:name w:val="heading 2"/>
     <w:basedOn w:val="Normal"/>
     <w:next w:val="Normal"/>
@@ -1909,7 +1966,7 @@
       <w:szCs w:val="32"/>
     </w:rPr>
   </w:style>
-  <w:style w:type="paragraph" w:styleId="Heading3">
+  <w:style w:type="paragraph" w:styleId="Ttulo3">
     <w:name w:val="heading 3"/>
     <w:basedOn w:val="Normal"/>
     <w:next w:val="Normal"/>
@@ -1929,7 +1986,7 @@
       <w:szCs w:val="28"/>
     </w:rPr>
   </w:style>
-  <w:style w:type="paragraph" w:styleId="Heading4">
+  <w:style w:type="paragraph" w:styleId="Ttulo4">
     <w:name w:val="heading 4"/>
     <w:basedOn w:val="Normal"/>
     <w:next w:val="Normal"/>
@@ -1949,7 +2006,7 @@
       <w:szCs w:val="24"/>
     </w:rPr>
   </w:style>
-  <w:style w:type="paragraph" w:styleId="Heading5">
+  <w:style w:type="paragraph" w:styleId="Ttulo5">
     <w:name w:val="heading 5"/>
     <w:basedOn w:val="Normal"/>
     <w:next w:val="Normal"/>
@@ -1967,7 +2024,7 @@
       <w:color w:val="666666"/>
     </w:rPr>
   </w:style>
-  <w:style w:type="paragraph" w:styleId="Heading6">
+  <w:style w:type="paragraph" w:styleId="Ttulo6">
     <w:name w:val="heading 6"/>
     <w:basedOn w:val="Normal"/>
     <w:next w:val="Normal"/>
@@ -1986,13 +2043,13 @@
       <w:color w:val="666666"/>
     </w:rPr>
   </w:style>
-  <w:style w:type="character" w:default="1" w:styleId="DefaultParagraphFont">
+  <w:style w:type="character" w:default="1" w:styleId="Fuentedeprrafopredeter">
     <w:name w:val="Default Paragraph Font"/>
     <w:uiPriority w:val="1"/>
     <w:semiHidden/>
     <w:unhideWhenUsed/>
   </w:style>
-  <w:style w:type="table" w:default="1" w:styleId="TableNormal">
+  <w:style w:type="table" w:default="1" w:styleId="Tablanormal">
     <w:name w:val="Normal Table"/>
     <w:uiPriority w:val="99"/>
     <w:semiHidden/>
@@ -2007,17 +2064,17 @@
       </w:tblCellMar>
     </w:tblPr>
   </w:style>
-  <w:style w:type="numbering" w:default="1" w:styleId="NoList">
+  <w:style w:type="numbering" w:default="1" w:styleId="Sinlista">
     <w:name w:val="No List"/>
     <w:uiPriority w:val="99"/>
     <w:semiHidden/>
     <w:unhideWhenUsed/>
   </w:style>
-  <w:style w:type="paragraph" w:styleId="Title">
+  <w:style w:type="paragraph" w:styleId="Ttulo">
     <w:name w:val="Title"/>
     <w:basedOn w:val="Normal"/>
     <w:next w:val="Normal"/>
-    <w:link w:val="TitleChar"/>
+    <w:link w:val="TtuloCar"/>
     <w:uiPriority w:val="10"/>
     <w:qFormat/>
     <w:pPr>
@@ -2030,7 +2087,7 @@
       <w:szCs w:val="52"/>
     </w:rPr>
   </w:style>
-  <w:style w:type="paragraph" w:styleId="Subtitle">
+  <w:style w:type="paragraph" w:styleId="Subttulo">
     <w:name w:val="Subtitle"/>
     <w:basedOn w:val="Normal"/>
     <w:next w:val="Normal"/>
@@ -2047,10 +2104,10 @@
       <w:szCs w:val="30"/>
     </w:rPr>
   </w:style>
-  <w:style w:type="character" w:customStyle="1" w:styleId="TitleChar">
-    <w:name w:val="Title Char"/>
-    <w:basedOn w:val="DefaultParagraphFont"/>
-    <w:link w:val="Title"/>
+  <w:style w:type="character" w:customStyle="1" w:styleId="TtuloCar">
+    <w:name w:val="Título Car"/>
+    <w:basedOn w:val="Fuentedeprrafopredeter"/>
+    <w:link w:val="Ttulo"/>
     <w:uiPriority w:val="10"/>
     <w:rsid w:val="00902FB0"/>
     <w:rPr>
@@ -2058,7 +2115,7 @@
       <w:szCs w:val="52"/>
     </w:rPr>
   </w:style>
-  <w:style w:type="paragraph" w:styleId="ListParagraph">
+  <w:style w:type="paragraph" w:styleId="Prrafodelista">
     <w:name w:val="List Paragraph"/>
     <w:basedOn w:val="Normal"/>
     <w:uiPriority w:val="34"/>

</xml_diff>

<commit_message>
adicion de explicacion del porque se uso determinados patrones
</commit_message>
<xml_diff>
--- a/Caja.docx
+++ b/Caja.docx
@@ -4,8 +4,8 @@
   <w:body>
     <w:p>
       <w:pPr>
-        <w:pStyle w:val="Ttulo"/>
-        <w:jc w:val="center"/>
+        <w:pStyle w:val="Title"/>
+        <w:jc w:val="both"/>
         <w:rPr>
           <w:lang w:val="es-EC"/>
         </w:rPr>
@@ -19,7 +19,8 @@
     </w:p>
     <w:p>
       <w:pPr>
-        <w:pStyle w:val="Ttulo1"/>
+        <w:pStyle w:val="Heading1"/>
+        <w:jc w:val="both"/>
         <w:rPr>
           <w:lang w:val="es-EC"/>
         </w:rPr>
@@ -45,7 +46,8 @@
     </w:p>
     <w:p>
       <w:pPr>
-        <w:pStyle w:val="Ttulo1"/>
+        <w:pStyle w:val="Heading1"/>
+        <w:jc w:val="both"/>
         <w:rPr>
           <w:lang w:val="es-ES"/>
         </w:rPr>
@@ -59,11 +61,12 @@
     </w:p>
     <w:p>
       <w:pPr>
-        <w:pStyle w:val="Prrafodelista"/>
+        <w:pStyle w:val="ListParagraph"/>
         <w:numPr>
           <w:ilvl w:val="0"/>
           <w:numId w:val="9"/>
         </w:numPr>
+        <w:jc w:val="both"/>
       </w:pPr>
       <w:r>
         <w:t>Evaluar que patrones de diseño se deben utilizar en el desarrollo de un sistema.</w:t>
@@ -71,11 +74,12 @@
     </w:p>
     <w:p>
       <w:pPr>
-        <w:pStyle w:val="Prrafodelista"/>
+        <w:pStyle w:val="ListParagraph"/>
         <w:numPr>
           <w:ilvl w:val="0"/>
           <w:numId w:val="9"/>
         </w:numPr>
+        <w:jc w:val="both"/>
       </w:pPr>
       <w:r>
         <w:t>Aplicar varios patrones de diseño dentro de un mismo sistema.</w:t>
@@ -83,7 +87,8 @@
     </w:p>
     <w:p>
       <w:pPr>
-        <w:pStyle w:val="Ttulo1"/>
+        <w:pStyle w:val="Heading1"/>
+        <w:jc w:val="both"/>
         <w:rPr>
           <w:lang w:val="es-EC"/>
         </w:rPr>
@@ -94,9 +99,12 @@
         </w:rPr>
         <w:t>Requerimientos del sistema:</w:t>
       </w:r>
+      <w:bookmarkStart w:id="0" w:name="_GoBack"/>
+      <w:bookmarkEnd w:id="0"/>
     </w:p>
     <w:p>
       <w:pPr>
+        <w:jc w:val="both"/>
         <w:rPr>
           <w:lang w:val="es-EC"/>
         </w:rPr>
@@ -148,7 +156,8 @@
     </w:p>
     <w:p>
       <w:pPr>
-        <w:pStyle w:val="Ttulo1"/>
+        <w:pStyle w:val="Heading1"/>
+        <w:jc w:val="both"/>
       </w:pPr>
       <w:proofErr w:type="spellStart"/>
       <w:r>
@@ -158,11 +167,12 @@
     </w:p>
     <w:p>
       <w:pPr>
-        <w:pStyle w:val="Prrafodelista"/>
+        <w:pStyle w:val="ListParagraph"/>
         <w:numPr>
           <w:ilvl w:val="0"/>
           <w:numId w:val="10"/>
         </w:numPr>
+        <w:jc w:val="both"/>
         <w:rPr>
           <w:sz w:val="24"/>
         </w:rPr>
@@ -236,11 +246,12 @@
     </w:p>
     <w:p>
       <w:pPr>
-        <w:pStyle w:val="Prrafodelista"/>
+        <w:pStyle w:val="ListParagraph"/>
         <w:numPr>
           <w:ilvl w:val="1"/>
           <w:numId w:val="10"/>
         </w:numPr>
+        <w:jc w:val="both"/>
         <w:rPr>
           <w:sz w:val="24"/>
         </w:rPr>
@@ -254,11 +265,88 @@
     </w:p>
     <w:p>
       <w:pPr>
-        <w:pStyle w:val="Prrafodelista"/>
+        <w:pStyle w:val="ListParagraph"/>
+        <w:ind w:left="1440"/>
+        <w:jc w:val="both"/>
+        <w:rPr>
+          <w:sz w:val="24"/>
+        </w:rPr>
+      </w:pPr>
+      <w:r>
+        <w:rPr>
+          <w:sz w:val="24"/>
+        </w:rPr>
+        <w:t>Si, debido a que usamos varios patrones de este tipo como:</w:t>
+      </w:r>
+    </w:p>
+    <w:p>
+      <w:pPr>
+        <w:pStyle w:val="ListParagraph"/>
+        <w:numPr>
+          <w:ilvl w:val="0"/>
+          <w:numId w:val="11"/>
+        </w:numPr>
+        <w:jc w:val="both"/>
+        <w:rPr>
+          <w:sz w:val="24"/>
+        </w:rPr>
+      </w:pPr>
+      <w:proofErr w:type="spellStart"/>
+      <w:r>
+        <w:rPr>
+          <w:sz w:val="24"/>
+        </w:rPr>
+        <w:t>Builder</w:t>
+      </w:r>
+      <w:proofErr w:type="spellEnd"/>
+      <w:r>
+        <w:rPr>
+          <w:sz w:val="24"/>
+        </w:rPr>
+        <w:t>:</w:t>
+      </w:r>
+      <w:r>
+        <w:rPr>
+          <w:sz w:val="24"/>
+        </w:rPr>
+        <w:t xml:space="preserve"> se usó para realizar la cuenta predefinida indicada en el main.</w:t>
+      </w:r>
+    </w:p>
+    <w:p>
+      <w:pPr>
+        <w:pStyle w:val="ListParagraph"/>
+        <w:numPr>
+          <w:ilvl w:val="0"/>
+          <w:numId w:val="11"/>
+        </w:numPr>
+        <w:jc w:val="both"/>
+        <w:rPr>
+          <w:sz w:val="24"/>
+        </w:rPr>
+      </w:pPr>
+      <w:proofErr w:type="spellStart"/>
+      <w:r>
+        <w:rPr>
+          <w:sz w:val="24"/>
+        </w:rPr>
+        <w:t>Singleton</w:t>
+      </w:r>
+      <w:proofErr w:type="spellEnd"/>
+      <w:r>
+        <w:rPr>
+          <w:sz w:val="24"/>
+        </w:rPr>
+        <w:t>: se usó para exista una sola instancia, lo que implica que sea tratada como variable global.</w:t>
+      </w:r>
+    </w:p>
+    <w:p>
+      <w:pPr>
+        <w:pStyle w:val="ListParagraph"/>
         <w:numPr>
           <w:ilvl w:val="1"/>
           <w:numId w:val="10"/>
         </w:numPr>
+        <w:jc w:val="both"/>
         <w:rPr>
           <w:sz w:val="24"/>
         </w:rPr>
@@ -272,11 +360,28 @@
     </w:p>
     <w:p>
       <w:pPr>
-        <w:pStyle w:val="Prrafodelista"/>
+        <w:pStyle w:val="ListParagraph"/>
+        <w:ind w:left="1440"/>
+        <w:jc w:val="both"/>
+        <w:rPr>
+          <w:sz w:val="24"/>
+        </w:rPr>
+      </w:pPr>
+      <w:r>
+        <w:rPr>
+          <w:sz w:val="24"/>
+        </w:rPr>
+        <w:t>No consideramos necesario usar patrones estructurales.</w:t>
+      </w:r>
+    </w:p>
+    <w:p>
+      <w:pPr>
+        <w:pStyle w:val="ListParagraph"/>
         <w:numPr>
           <w:ilvl w:val="1"/>
           <w:numId w:val="10"/>
         </w:numPr>
+        <w:jc w:val="both"/>
         <w:rPr>
           <w:sz w:val="24"/>
         </w:rPr>
@@ -290,11 +395,181 @@
     </w:p>
     <w:p>
       <w:pPr>
-        <w:pStyle w:val="Prrafodelista"/>
+        <w:ind w:left="720" w:firstLine="720"/>
+        <w:jc w:val="both"/>
+        <w:rPr>
+          <w:sz w:val="24"/>
+        </w:rPr>
+      </w:pPr>
+      <w:r>
+        <w:rPr>
+          <w:sz w:val="24"/>
+        </w:rPr>
+        <w:t xml:space="preserve">Si, debido a que usamos varios patrones de </w:t>
+      </w:r>
+      <w:proofErr w:type="spellStart"/>
+      <w:r>
+        <w:rPr>
+          <w:sz w:val="24"/>
+        </w:rPr>
+        <w:t>este</w:t>
+      </w:r>
+      <w:proofErr w:type="spellEnd"/>
+      <w:r>
+        <w:rPr>
+          <w:sz w:val="24"/>
+        </w:rPr>
+        <w:t xml:space="preserve"> </w:t>
+      </w:r>
+      <w:proofErr w:type="spellStart"/>
+      <w:r>
+        <w:rPr>
+          <w:sz w:val="24"/>
+        </w:rPr>
+        <w:t>tipo</w:t>
+      </w:r>
+      <w:proofErr w:type="spellEnd"/>
+      <w:r>
+        <w:rPr>
+          <w:sz w:val="24"/>
+        </w:rPr>
+        <w:t xml:space="preserve"> </w:t>
+      </w:r>
+      <w:proofErr w:type="spellStart"/>
+      <w:r>
+        <w:rPr>
+          <w:sz w:val="24"/>
+        </w:rPr>
+        <w:t>como</w:t>
+      </w:r>
+      <w:proofErr w:type="spellEnd"/>
+      <w:r>
+        <w:rPr>
+          <w:sz w:val="24"/>
+        </w:rPr>
+        <w:t>:</w:t>
+      </w:r>
+    </w:p>
+    <w:p>
+      <w:pPr>
+        <w:pStyle w:val="ListParagraph"/>
+        <w:numPr>
+          <w:ilvl w:val="0"/>
+          <w:numId w:val="12"/>
+        </w:numPr>
+        <w:jc w:val="both"/>
+        <w:rPr>
+          <w:sz w:val="24"/>
+          <w:lang w:val="es-ES"/>
+        </w:rPr>
+      </w:pPr>
+      <w:proofErr w:type="spellStart"/>
+      <w:r>
+        <w:rPr>
+          <w:sz w:val="24"/>
+          <w:lang w:val="es-ES"/>
+        </w:rPr>
+        <w:t>Chain</w:t>
+      </w:r>
+      <w:proofErr w:type="spellEnd"/>
+      <w:r>
+        <w:rPr>
+          <w:sz w:val="24"/>
+          <w:lang w:val="es-ES"/>
+        </w:rPr>
+        <w:t xml:space="preserve"> </w:t>
+      </w:r>
+      <w:proofErr w:type="spellStart"/>
+      <w:r>
+        <w:rPr>
+          <w:sz w:val="24"/>
+          <w:lang w:val="es-ES"/>
+        </w:rPr>
+        <w:t>of</w:t>
+      </w:r>
+      <w:proofErr w:type="spellEnd"/>
+      <w:r>
+        <w:rPr>
+          <w:sz w:val="24"/>
+          <w:lang w:val="es-ES"/>
+        </w:rPr>
+        <w:t xml:space="preserve"> </w:t>
+      </w:r>
+      <w:proofErr w:type="spellStart"/>
+      <w:r>
+        <w:rPr>
+          <w:sz w:val="24"/>
+          <w:lang w:val="es-ES"/>
+        </w:rPr>
+        <w:t>Responsibility</w:t>
+      </w:r>
+      <w:proofErr w:type="spellEnd"/>
+      <w:r>
+        <w:rPr>
+          <w:sz w:val="24"/>
+          <w:lang w:val="es-ES"/>
+        </w:rPr>
+        <w:t>: se utilizó para realiza</w:t>
+      </w:r>
+      <w:r>
+        <w:rPr>
+          <w:sz w:val="24"/>
+          <w:lang w:val="es-ES"/>
+        </w:rPr>
+        <w:t xml:space="preserve">r las transacciones de deposito y retiro, que se encontraban en la clase manejador, y lo que estaba en la parte, de igual manera el método transaction que se encontraba en la clase </w:t>
+      </w:r>
+      <w:proofErr w:type="spellStart"/>
+      <w:r>
+        <w:rPr>
+          <w:sz w:val="24"/>
+          <w:lang w:val="es-ES"/>
+        </w:rPr>
+        <w:t>AtmUk</w:t>
+      </w:r>
+      <w:proofErr w:type="spellEnd"/>
+      <w:r>
+        <w:rPr>
+          <w:sz w:val="24"/>
+          <w:lang w:val="es-ES"/>
+        </w:rPr>
+        <w:t xml:space="preserve"> se traslado a una nueva clase denominada </w:t>
+      </w:r>
+      <w:proofErr w:type="spellStart"/>
+      <w:r>
+        <w:rPr>
+          <w:sz w:val="24"/>
+          <w:lang w:val="es-ES"/>
+        </w:rPr>
+        <w:t>SistemaCajero</w:t>
+      </w:r>
+      <w:proofErr w:type="spellEnd"/>
+      <w:r>
+        <w:rPr>
+          <w:sz w:val="24"/>
+          <w:lang w:val="es-ES"/>
+        </w:rPr>
+        <w:t>.</w:t>
+      </w:r>
+    </w:p>
+    <w:p>
+      <w:pPr>
+        <w:pStyle w:val="ListParagraph"/>
+        <w:ind w:left="1440"/>
+        <w:jc w:val="both"/>
+        <w:rPr>
+          <w:sz w:val="24"/>
+          <w:lang w:val="es-ES"/>
+        </w:rPr>
+      </w:pPr>
+    </w:p>
+    <w:p>
+      <w:pPr>
+        <w:pStyle w:val="ListParagraph"/>
         <w:numPr>
           <w:ilvl w:val="0"/>
           <w:numId w:val="10"/>
         </w:numPr>
+        <w:jc w:val="both"/>
         <w:rPr>
           <w:sz w:val="24"/>
         </w:rPr>
@@ -369,12 +644,11 @@
     </w:p>
     <w:p>
       <w:pPr>
+        <w:jc w:val="both"/>
         <w:rPr>
           <w:lang w:val="es-EC"/>
         </w:rPr>
       </w:pPr>
-      <w:bookmarkStart w:id="0" w:name="_GoBack"/>
-      <w:bookmarkEnd w:id="0"/>
     </w:p>
     <w:sectPr>
       <w:pgSz w:w="11909" w:h="16834"/>
@@ -841,6 +1115,119 @@
     </w:lvl>
   </w:abstractNum>
   <w:abstractNum w:abstractNumId="4" w15:restartNumberingAfterBreak="0">
+    <w:nsid w:val="40C3303C"/>
+    <w:multiLevelType w:val="hybridMultilevel"/>
+    <w:tmpl w:val="5284E192"/>
+    <w:lvl w:ilvl="0" w:tplc="04090001">
+      <w:start w:val="1"/>
+      <w:numFmt w:val="bullet"/>
+      <w:lvlText w:val=""/>
+      <w:lvlJc w:val="left"/>
+      <w:pPr>
+        <w:ind w:left="2160" w:hanging="360"/>
+      </w:pPr>
+      <w:rPr>
+        <w:rFonts w:ascii="Symbol" w:hAnsi="Symbol" w:hint="default"/>
+      </w:rPr>
+    </w:lvl>
+    <w:lvl w:ilvl="1" w:tplc="04090003" w:tentative="1">
+      <w:start w:val="1"/>
+      <w:numFmt w:val="bullet"/>
+      <w:lvlText w:val="o"/>
+      <w:lvlJc w:val="left"/>
+      <w:pPr>
+        <w:ind w:left="2880" w:hanging="360"/>
+      </w:pPr>
+      <w:rPr>
+        <w:rFonts w:ascii="Courier New" w:hAnsi="Courier New" w:cs="Courier New" w:hint="default"/>
+      </w:rPr>
+    </w:lvl>
+    <w:lvl w:ilvl="2" w:tplc="04090005" w:tentative="1">
+      <w:start w:val="1"/>
+      <w:numFmt w:val="bullet"/>
+      <w:lvlText w:val=""/>
+      <w:lvlJc w:val="left"/>
+      <w:pPr>
+        <w:ind w:left="3600" w:hanging="360"/>
+      </w:pPr>
+      <w:rPr>
+        <w:rFonts w:ascii="Wingdings" w:hAnsi="Wingdings" w:hint="default"/>
+      </w:rPr>
+    </w:lvl>
+    <w:lvl w:ilvl="3" w:tplc="04090001" w:tentative="1">
+      <w:start w:val="1"/>
+      <w:numFmt w:val="bullet"/>
+      <w:lvlText w:val=""/>
+      <w:lvlJc w:val="left"/>
+      <w:pPr>
+        <w:ind w:left="4320" w:hanging="360"/>
+      </w:pPr>
+      <w:rPr>
+        <w:rFonts w:ascii="Symbol" w:hAnsi="Symbol" w:hint="default"/>
+      </w:rPr>
+    </w:lvl>
+    <w:lvl w:ilvl="4" w:tplc="04090003" w:tentative="1">
+      <w:start w:val="1"/>
+      <w:numFmt w:val="bullet"/>
+      <w:lvlText w:val="o"/>
+      <w:lvlJc w:val="left"/>
+      <w:pPr>
+        <w:ind w:left="5040" w:hanging="360"/>
+      </w:pPr>
+      <w:rPr>
+        <w:rFonts w:ascii="Courier New" w:hAnsi="Courier New" w:cs="Courier New" w:hint="default"/>
+      </w:rPr>
+    </w:lvl>
+    <w:lvl w:ilvl="5" w:tplc="04090005" w:tentative="1">
+      <w:start w:val="1"/>
+      <w:numFmt w:val="bullet"/>
+      <w:lvlText w:val=""/>
+      <w:lvlJc w:val="left"/>
+      <w:pPr>
+        <w:ind w:left="5760" w:hanging="360"/>
+      </w:pPr>
+      <w:rPr>
+        <w:rFonts w:ascii="Wingdings" w:hAnsi="Wingdings" w:hint="default"/>
+      </w:rPr>
+    </w:lvl>
+    <w:lvl w:ilvl="6" w:tplc="04090001" w:tentative="1">
+      <w:start w:val="1"/>
+      <w:numFmt w:val="bullet"/>
+      <w:lvlText w:val=""/>
+      <w:lvlJc w:val="left"/>
+      <w:pPr>
+        <w:ind w:left="6480" w:hanging="360"/>
+      </w:pPr>
+      <w:rPr>
+        <w:rFonts w:ascii="Symbol" w:hAnsi="Symbol" w:hint="default"/>
+      </w:rPr>
+    </w:lvl>
+    <w:lvl w:ilvl="7" w:tplc="04090003" w:tentative="1">
+      <w:start w:val="1"/>
+      <w:numFmt w:val="bullet"/>
+      <w:lvlText w:val="o"/>
+      <w:lvlJc w:val="left"/>
+      <w:pPr>
+        <w:ind w:left="7200" w:hanging="360"/>
+      </w:pPr>
+      <w:rPr>
+        <w:rFonts w:ascii="Courier New" w:hAnsi="Courier New" w:cs="Courier New" w:hint="default"/>
+      </w:rPr>
+    </w:lvl>
+    <w:lvl w:ilvl="8" w:tplc="04090005" w:tentative="1">
+      <w:start w:val="1"/>
+      <w:numFmt w:val="bullet"/>
+      <w:lvlText w:val=""/>
+      <w:lvlJc w:val="left"/>
+      <w:pPr>
+        <w:ind w:left="7920" w:hanging="360"/>
+      </w:pPr>
+      <w:rPr>
+        <w:rFonts w:ascii="Wingdings" w:hAnsi="Wingdings" w:hint="default"/>
+      </w:rPr>
+    </w:lvl>
+  </w:abstractNum>
+  <w:abstractNum w:abstractNumId="5" w15:restartNumberingAfterBreak="0">
     <w:nsid w:val="497F3F90"/>
     <w:multiLevelType w:val="multilevel"/>
     <w:tmpl w:val="907EC482"/>
@@ -953,7 +1340,120 @@
       </w:rPr>
     </w:lvl>
   </w:abstractNum>
-  <w:abstractNum w:abstractNumId="5" w15:restartNumberingAfterBreak="0">
+  <w:abstractNum w:abstractNumId="6" w15:restartNumberingAfterBreak="0">
+    <w:nsid w:val="49BE3D1D"/>
+    <w:multiLevelType w:val="hybridMultilevel"/>
+    <w:tmpl w:val="6436ED6A"/>
+    <w:lvl w:ilvl="0" w:tplc="04090001">
+      <w:start w:val="1"/>
+      <w:numFmt w:val="bullet"/>
+      <w:lvlText w:val=""/>
+      <w:lvlJc w:val="left"/>
+      <w:pPr>
+        <w:ind w:left="2160" w:hanging="360"/>
+      </w:pPr>
+      <w:rPr>
+        <w:rFonts w:ascii="Symbol" w:hAnsi="Symbol" w:hint="default"/>
+      </w:rPr>
+    </w:lvl>
+    <w:lvl w:ilvl="1" w:tplc="04090003" w:tentative="1">
+      <w:start w:val="1"/>
+      <w:numFmt w:val="bullet"/>
+      <w:lvlText w:val="o"/>
+      <w:lvlJc w:val="left"/>
+      <w:pPr>
+        <w:ind w:left="2880" w:hanging="360"/>
+      </w:pPr>
+      <w:rPr>
+        <w:rFonts w:ascii="Courier New" w:hAnsi="Courier New" w:cs="Courier New" w:hint="default"/>
+      </w:rPr>
+    </w:lvl>
+    <w:lvl w:ilvl="2" w:tplc="04090005" w:tentative="1">
+      <w:start w:val="1"/>
+      <w:numFmt w:val="bullet"/>
+      <w:lvlText w:val=""/>
+      <w:lvlJc w:val="left"/>
+      <w:pPr>
+        <w:ind w:left="3600" w:hanging="360"/>
+      </w:pPr>
+      <w:rPr>
+        <w:rFonts w:ascii="Wingdings" w:hAnsi="Wingdings" w:hint="default"/>
+      </w:rPr>
+    </w:lvl>
+    <w:lvl w:ilvl="3" w:tplc="04090001" w:tentative="1">
+      <w:start w:val="1"/>
+      <w:numFmt w:val="bullet"/>
+      <w:lvlText w:val=""/>
+      <w:lvlJc w:val="left"/>
+      <w:pPr>
+        <w:ind w:left="4320" w:hanging="360"/>
+      </w:pPr>
+      <w:rPr>
+        <w:rFonts w:ascii="Symbol" w:hAnsi="Symbol" w:hint="default"/>
+      </w:rPr>
+    </w:lvl>
+    <w:lvl w:ilvl="4" w:tplc="04090003" w:tentative="1">
+      <w:start w:val="1"/>
+      <w:numFmt w:val="bullet"/>
+      <w:lvlText w:val="o"/>
+      <w:lvlJc w:val="left"/>
+      <w:pPr>
+        <w:ind w:left="5040" w:hanging="360"/>
+      </w:pPr>
+      <w:rPr>
+        <w:rFonts w:ascii="Courier New" w:hAnsi="Courier New" w:cs="Courier New" w:hint="default"/>
+      </w:rPr>
+    </w:lvl>
+    <w:lvl w:ilvl="5" w:tplc="04090005" w:tentative="1">
+      <w:start w:val="1"/>
+      <w:numFmt w:val="bullet"/>
+      <w:lvlText w:val=""/>
+      <w:lvlJc w:val="left"/>
+      <w:pPr>
+        <w:ind w:left="5760" w:hanging="360"/>
+      </w:pPr>
+      <w:rPr>
+        <w:rFonts w:ascii="Wingdings" w:hAnsi="Wingdings" w:hint="default"/>
+      </w:rPr>
+    </w:lvl>
+    <w:lvl w:ilvl="6" w:tplc="04090001" w:tentative="1">
+      <w:start w:val="1"/>
+      <w:numFmt w:val="bullet"/>
+      <w:lvlText w:val=""/>
+      <w:lvlJc w:val="left"/>
+      <w:pPr>
+        <w:ind w:left="6480" w:hanging="360"/>
+      </w:pPr>
+      <w:rPr>
+        <w:rFonts w:ascii="Symbol" w:hAnsi="Symbol" w:hint="default"/>
+      </w:rPr>
+    </w:lvl>
+    <w:lvl w:ilvl="7" w:tplc="04090003" w:tentative="1">
+      <w:start w:val="1"/>
+      <w:numFmt w:val="bullet"/>
+      <w:lvlText w:val="o"/>
+      <w:lvlJc w:val="left"/>
+      <w:pPr>
+        <w:ind w:left="7200" w:hanging="360"/>
+      </w:pPr>
+      <w:rPr>
+        <w:rFonts w:ascii="Courier New" w:hAnsi="Courier New" w:cs="Courier New" w:hint="default"/>
+      </w:rPr>
+    </w:lvl>
+    <w:lvl w:ilvl="8" w:tplc="04090005" w:tentative="1">
+      <w:start w:val="1"/>
+      <w:numFmt w:val="bullet"/>
+      <w:lvlText w:val=""/>
+      <w:lvlJc w:val="left"/>
+      <w:pPr>
+        <w:ind w:left="7920" w:hanging="360"/>
+      </w:pPr>
+      <w:rPr>
+        <w:rFonts w:ascii="Wingdings" w:hAnsi="Wingdings" w:hint="default"/>
+      </w:rPr>
+    </w:lvl>
+  </w:abstractNum>
+  <w:abstractNum w:abstractNumId="7" w15:restartNumberingAfterBreak="0">
     <w:nsid w:val="58A445AB"/>
     <w:multiLevelType w:val="multilevel"/>
     <w:tmpl w:val="D8CA7264"/>
@@ -1066,7 +1566,7 @@
       </w:rPr>
     </w:lvl>
   </w:abstractNum>
-  <w:abstractNum w:abstractNumId="6" w15:restartNumberingAfterBreak="0">
+  <w:abstractNum w:abstractNumId="8" w15:restartNumberingAfterBreak="0">
     <w:nsid w:val="5C672773"/>
     <w:multiLevelType w:val="multilevel"/>
     <w:tmpl w:val="6298EB76"/>
@@ -1179,7 +1679,7 @@
       </w:rPr>
     </w:lvl>
   </w:abstractNum>
-  <w:abstractNum w:abstractNumId="7" w15:restartNumberingAfterBreak="0">
+  <w:abstractNum w:abstractNumId="9" w15:restartNumberingAfterBreak="0">
     <w:nsid w:val="68F13662"/>
     <w:multiLevelType w:val="hybridMultilevel"/>
     <w:tmpl w:val="069AB914"/>
@@ -1265,7 +1765,7 @@
       </w:pPr>
     </w:lvl>
   </w:abstractNum>
-  <w:abstractNum w:abstractNumId="8" w15:restartNumberingAfterBreak="0">
+  <w:abstractNum w:abstractNumId="10" w15:restartNumberingAfterBreak="0">
     <w:nsid w:val="70A52B34"/>
     <w:multiLevelType w:val="multilevel"/>
     <w:tmpl w:val="2E0497EA"/>
@@ -1378,7 +1878,7 @@
       </w:rPr>
     </w:lvl>
   </w:abstractNum>
-  <w:abstractNum w:abstractNumId="9" w15:restartNumberingAfterBreak="0">
+  <w:abstractNum w:abstractNumId="11" w15:restartNumberingAfterBreak="0">
     <w:nsid w:val="7418153E"/>
     <w:multiLevelType w:val="multilevel"/>
     <w:tmpl w:val="30A0D608"/>
@@ -1498,28 +1998,34 @@
     <w:abstractNumId w:val="2"/>
   </w:num>
   <w:num w:numId="3">
-    <w:abstractNumId w:val="6"/>
+    <w:abstractNumId w:val="8"/>
   </w:num>
   <w:num w:numId="4">
-    <w:abstractNumId w:val="5"/>
+    <w:abstractNumId w:val="7"/>
   </w:num>
   <w:num w:numId="5">
-    <w:abstractNumId w:val="8"/>
+    <w:abstractNumId w:val="10"/>
   </w:num>
   <w:num w:numId="6">
-    <w:abstractNumId w:val="4"/>
+    <w:abstractNumId w:val="5"/>
   </w:num>
   <w:num w:numId="7">
     <w:abstractNumId w:val="3"/>
   </w:num>
   <w:num w:numId="8">
-    <w:abstractNumId w:val="9"/>
+    <w:abstractNumId w:val="11"/>
   </w:num>
   <w:num w:numId="9">
     <w:abstractNumId w:val="1"/>
   </w:num>
   <w:num w:numId="10">
-    <w:abstractNumId w:val="7"/>
+    <w:abstractNumId w:val="9"/>
+  </w:num>
+  <w:num w:numId="11">
+    <w:abstractNumId w:val="6"/>
+  </w:num>
+  <w:num w:numId="12">
+    <w:abstractNumId w:val="4"/>
   </w:num>
 </w:numbering>
 </file>
@@ -1931,7 +2437,7 @@
     <w:name w:val="Normal"/>
     <w:qFormat/>
   </w:style>
-  <w:style w:type="paragraph" w:styleId="Ttulo1">
+  <w:style w:type="paragraph" w:styleId="Heading1">
     <w:name w:val="heading 1"/>
     <w:basedOn w:val="Normal"/>
     <w:next w:val="Normal"/>
@@ -1948,7 +2454,7 @@
       <w:szCs w:val="40"/>
     </w:rPr>
   </w:style>
-  <w:style w:type="paragraph" w:styleId="Ttulo2">
+  <w:style w:type="paragraph" w:styleId="Heading2">
     <w:name w:val="heading 2"/>
     <w:basedOn w:val="Normal"/>
     <w:next w:val="Normal"/>
@@ -1966,7 +2472,7 @@
       <w:szCs w:val="32"/>
     </w:rPr>
   </w:style>
-  <w:style w:type="paragraph" w:styleId="Ttulo3">
+  <w:style w:type="paragraph" w:styleId="Heading3">
     <w:name w:val="heading 3"/>
     <w:basedOn w:val="Normal"/>
     <w:next w:val="Normal"/>
@@ -1986,7 +2492,7 @@
       <w:szCs w:val="28"/>
     </w:rPr>
   </w:style>
-  <w:style w:type="paragraph" w:styleId="Ttulo4">
+  <w:style w:type="paragraph" w:styleId="Heading4">
     <w:name w:val="heading 4"/>
     <w:basedOn w:val="Normal"/>
     <w:next w:val="Normal"/>
@@ -2006,7 +2512,7 @@
       <w:szCs w:val="24"/>
     </w:rPr>
   </w:style>
-  <w:style w:type="paragraph" w:styleId="Ttulo5">
+  <w:style w:type="paragraph" w:styleId="Heading5">
     <w:name w:val="heading 5"/>
     <w:basedOn w:val="Normal"/>
     <w:next w:val="Normal"/>
@@ -2024,7 +2530,7 @@
       <w:color w:val="666666"/>
     </w:rPr>
   </w:style>
-  <w:style w:type="paragraph" w:styleId="Ttulo6">
+  <w:style w:type="paragraph" w:styleId="Heading6">
     <w:name w:val="heading 6"/>
     <w:basedOn w:val="Normal"/>
     <w:next w:val="Normal"/>
@@ -2043,13 +2549,13 @@
       <w:color w:val="666666"/>
     </w:rPr>
   </w:style>
-  <w:style w:type="character" w:default="1" w:styleId="Fuentedeprrafopredeter">
+  <w:style w:type="character" w:default="1" w:styleId="DefaultParagraphFont">
     <w:name w:val="Default Paragraph Font"/>
     <w:uiPriority w:val="1"/>
     <w:semiHidden/>
     <w:unhideWhenUsed/>
   </w:style>
-  <w:style w:type="table" w:default="1" w:styleId="Tablanormal">
+  <w:style w:type="table" w:default="1" w:styleId="TableNormal">
     <w:name w:val="Normal Table"/>
     <w:uiPriority w:val="99"/>
     <w:semiHidden/>
@@ -2064,17 +2570,17 @@
       </w:tblCellMar>
     </w:tblPr>
   </w:style>
-  <w:style w:type="numbering" w:default="1" w:styleId="Sinlista">
+  <w:style w:type="numbering" w:default="1" w:styleId="NoList">
     <w:name w:val="No List"/>
     <w:uiPriority w:val="99"/>
     <w:semiHidden/>
     <w:unhideWhenUsed/>
   </w:style>
-  <w:style w:type="paragraph" w:styleId="Ttulo">
+  <w:style w:type="paragraph" w:styleId="Title">
     <w:name w:val="Title"/>
     <w:basedOn w:val="Normal"/>
     <w:next w:val="Normal"/>
-    <w:link w:val="TtuloCar"/>
+    <w:link w:val="TitleChar"/>
     <w:uiPriority w:val="10"/>
     <w:qFormat/>
     <w:pPr>
@@ -2087,7 +2593,7 @@
       <w:szCs w:val="52"/>
     </w:rPr>
   </w:style>
-  <w:style w:type="paragraph" w:styleId="Subttulo">
+  <w:style w:type="paragraph" w:styleId="Subtitle">
     <w:name w:val="Subtitle"/>
     <w:basedOn w:val="Normal"/>
     <w:next w:val="Normal"/>
@@ -2104,10 +2610,10 @@
       <w:szCs w:val="30"/>
     </w:rPr>
   </w:style>
-  <w:style w:type="character" w:customStyle="1" w:styleId="TtuloCar">
-    <w:name w:val="Título Car"/>
-    <w:basedOn w:val="Fuentedeprrafopredeter"/>
-    <w:link w:val="Ttulo"/>
+  <w:style w:type="character" w:customStyle="1" w:styleId="TitleChar">
+    <w:name w:val="Title Char"/>
+    <w:basedOn w:val="DefaultParagraphFont"/>
+    <w:link w:val="Title"/>
     <w:uiPriority w:val="10"/>
     <w:rsid w:val="00902FB0"/>
     <w:rPr>
@@ -2115,7 +2621,7 @@
       <w:szCs w:val="52"/>
     </w:rPr>
   </w:style>
-  <w:style w:type="paragraph" w:styleId="Prrafodelista">
+  <w:style w:type="paragraph" w:styleId="ListParagraph">
     <w:name w:val="List Paragraph"/>
     <w:basedOn w:val="Normal"/>
     <w:uiPriority w:val="34"/>

</xml_diff>